<commit_message>
Added picture to SRSDocument.docx
</commit_message>
<xml_diff>
--- a/documents/SRSDocument.docx
+++ b/documents/SRSDocument.docx
@@ -1,6 +1,6 @@
 
 <file path=word/document.xml><?xml version="1.0" encoding="utf-8"?>
-<w:document xmlns:wpc="http://schemas.microsoft.com/office/word/2010/wordprocessingCanvas" xmlns:mo="http://schemas.microsoft.com/office/mac/office/2008/main" xmlns:mc="http://schemas.openxmlformats.org/markup-compatibility/2006" xmlns:mv="urn:schemas-microsoft-com:mac:vml" xmlns:o="urn:schemas-microsoft-com:office:office" xmlns:r="http://schemas.openxmlformats.org/officeDocument/2006/relationships" xmlns:m="http://schemas.openxmlformats.org/officeDocument/2006/math" xmlns:v="urn:schemas-microsoft-com:vml" xmlns:wp14="http://schemas.microsoft.com/office/word/2010/wordprocessingDrawing" xmlns:wp="http://schemas.openxmlformats.org/drawingml/2006/wordprocessingDrawing" xmlns:w10="urn:schemas-microsoft-com:office:word" xmlns:w="http://schemas.openxmlformats.org/wordprocessingml/2006/main" xmlns:w14="http://schemas.microsoft.com/office/word/2010/wordml" xmlns:wpg="http://schemas.microsoft.com/office/word/2010/wordprocessingGroup" xmlns:wpi="http://schemas.microsoft.com/office/word/2010/wordprocessingInk" xmlns:wne="http://schemas.microsoft.com/office/word/2006/wordml" xmlns:wps="http://schemas.microsoft.com/office/word/2010/wordprocessingShape" mc:Ignorable="w14 wp14">
+<w:document xmlns:wpc="http://schemas.microsoft.com/office/word/2010/wordprocessingCanvas" xmlns:mc="http://schemas.openxmlformats.org/markup-compatibility/2006" xmlns:o="urn:schemas-microsoft-com:office:office" xmlns:r="http://schemas.openxmlformats.org/officeDocument/2006/relationships" xmlns:m="http://schemas.openxmlformats.org/officeDocument/2006/math" xmlns:v="urn:schemas-microsoft-com:vml" xmlns:wp14="http://schemas.microsoft.com/office/word/2010/wordprocessingDrawing" xmlns:wp="http://schemas.openxmlformats.org/drawingml/2006/wordprocessingDrawing" xmlns:w10="urn:schemas-microsoft-com:office:word" xmlns:w="http://schemas.openxmlformats.org/wordprocessingml/2006/main" xmlns:w14="http://schemas.microsoft.com/office/word/2010/wordml" xmlns:wpg="http://schemas.microsoft.com/office/word/2010/wordprocessingGroup" xmlns:wpi="http://schemas.microsoft.com/office/word/2010/wordprocessingInk" xmlns:wne="http://schemas.microsoft.com/office/word/2006/wordml" xmlns:wps="http://schemas.microsoft.com/office/word/2010/wordprocessingShape" mc:Ignorable="w14 wp14">
   <w:body>
     <w:p>
       <w:pPr>
@@ -125,6 +125,14 @@
     <w:p/>
     <w:sdt>
       <w:sdtPr>
+        <w:rPr>
+          <w:rFonts w:ascii="Times" w:eastAsia="Times New Roman" w:hAnsi="Times" w:cs="Times New Roman"/>
+          <w:b w:val="0"/>
+          <w:bCs w:val="0"/>
+          <w:color w:val="auto"/>
+          <w:sz w:val="24"/>
+          <w:szCs w:val="20"/>
+        </w:rPr>
         <w:id w:val="1858460370"/>
         <w:docPartObj>
           <w:docPartGallery w:val="Table of Contents"/>
@@ -133,11 +141,7 @@
       </w:sdtPr>
       <w:sdtEndPr>
         <w:rPr>
-          <w:rFonts w:ascii="Times" w:eastAsia="Times New Roman" w:hAnsi="Times" w:cs="Times New Roman"/>
           <w:noProof/>
-          <w:color w:val="auto"/>
-          <w:sz w:val="24"/>
-          <w:szCs w:val="20"/>
         </w:rPr>
       </w:sdtEndPr>
       <w:sdtContent>
@@ -2913,8 +2917,6 @@
         </w:numPr>
       </w:pPr>
       <w:bookmarkStart w:id="5" w:name="_Toc161585615"/>
-      <w:bookmarkStart w:id="6" w:name="_GoBack"/>
-      <w:bookmarkEnd w:id="6"/>
       <w:r>
         <w:lastRenderedPageBreak/>
         <w:t>Document Information</w:t>
@@ -2929,14 +2931,14 @@
           <w:numId w:val="6"/>
         </w:numPr>
       </w:pPr>
-      <w:bookmarkStart w:id="7" w:name="_Toc161585616"/>
+      <w:bookmarkStart w:id="6" w:name="_Toc161585616"/>
       <w:r>
         <w:t xml:space="preserve"> </w:t>
       </w:r>
       <w:r>
         <w:t>Prepared By</w:t>
       </w:r>
-      <w:bookmarkEnd w:id="7"/>
+      <w:bookmarkEnd w:id="6"/>
     </w:p>
     <w:p>
       <w:pPr>
@@ -2954,21 +2956,21 @@
           <w:numId w:val="6"/>
         </w:numPr>
       </w:pPr>
-      <w:bookmarkStart w:id="8" w:name="_Toc439994668"/>
-      <w:bookmarkStart w:id="9" w:name="_Toc26969057"/>
-      <w:bookmarkStart w:id="10" w:name="_Toc161585617"/>
+      <w:bookmarkStart w:id="7" w:name="_Toc439994668"/>
+      <w:bookmarkStart w:id="8" w:name="_Toc26969057"/>
+      <w:bookmarkStart w:id="9" w:name="_Toc161585617"/>
       <w:r>
         <w:t xml:space="preserve"> </w:t>
       </w:r>
       <w:r>
         <w:t>Documen</w:t>
       </w:r>
+      <w:bookmarkEnd w:id="7"/>
       <w:bookmarkEnd w:id="8"/>
+      <w:r>
+        <w:t>t Responsibilities</w:t>
+      </w:r>
       <w:bookmarkEnd w:id="9"/>
-      <w:r>
-        <w:t>t Responsibilities</w:t>
-      </w:r>
-      <w:bookmarkEnd w:id="10"/>
     </w:p>
     <w:p>
       <w:pPr>
@@ -3020,40 +3022,28 @@
         <w:rPr>
           <w:color w:val="FF0000"/>
         </w:rPr>
-        <w:t>?</w:t>
+        <w:t>????</w:t>
       </w:r>
       <w:proofErr w:type="gramEnd"/>
+    </w:p>
+    <w:p>
+      <w:pPr>
+        <w:ind w:left="720" w:firstLine="72"/>
+      </w:pPr>
+      <w:r>
+        <w:t>Detailed Activity Diagram</w:t>
+      </w:r>
+      <w:proofErr w:type="gramStart"/>
+      <w:r>
+        <w:t xml:space="preserve">: </w:t>
+      </w:r>
       <w:r>
         <w:rPr>
           <w:color w:val="FF0000"/>
         </w:rPr>
-        <w:t>???</w:t>
-      </w:r>
-    </w:p>
-    <w:p>
-      <w:pPr>
-        <w:ind w:left="720" w:firstLine="72"/>
-      </w:pPr>
-      <w:r>
-        <w:t>Detailed Activity Diagram</w:t>
-      </w:r>
-      <w:proofErr w:type="gramStart"/>
-      <w:r>
-        <w:t xml:space="preserve">: </w:t>
-      </w:r>
-      <w:r>
-        <w:rPr>
-          <w:color w:val="FF0000"/>
-        </w:rPr>
-        <w:t>?</w:t>
+        <w:t>????</w:t>
       </w:r>
       <w:proofErr w:type="gramEnd"/>
-      <w:r>
-        <w:rPr>
-          <w:color w:val="FF0000"/>
-        </w:rPr>
-        <w:t>???</w:t>
-      </w:r>
     </w:p>
     <w:p>
       <w:pPr>
@@ -3073,15 +3063,9 @@
         <w:rPr>
           <w:color w:val="FF0000"/>
         </w:rPr>
-        <w:t>: ?</w:t>
+        <w:t>: ????</w:t>
       </w:r>
       <w:proofErr w:type="gramEnd"/>
-      <w:r>
-        <w:rPr>
-          <w:color w:val="FF0000"/>
-        </w:rPr>
-        <w:t>???</w:t>
-      </w:r>
     </w:p>
     <w:p>
       <w:pPr>
@@ -3091,7 +3075,7 @@
     <w:tbl>
       <w:tblPr>
         <w:tblpPr w:leftFromText="180" w:rightFromText="180" w:vertAnchor="text" w:horzAnchor="page" w:tblpX="2170" w:tblpY="945"/>
-        <w:tblW w:w="8080" w:type="dxa"/>
+        <w:tblW w:w="7922" w:type="dxa"/>
         <w:tblBorders>
           <w:top w:val="single" w:sz="12" w:space="0" w:color="auto"/>
           <w:left w:val="single" w:sz="12" w:space="0" w:color="auto"/>
@@ -3104,10 +3088,10 @@
         <w:tblLook w:val="0000" w:firstRow="0" w:lastRow="0" w:firstColumn="0" w:lastColumn="0" w:noHBand="0" w:noVBand="0"/>
       </w:tblPr>
       <w:tblGrid>
-        <w:gridCol w:w="1771"/>
-        <w:gridCol w:w="960"/>
-        <w:gridCol w:w="4055"/>
-        <w:gridCol w:w="1294"/>
+        <w:gridCol w:w="1908"/>
+        <w:gridCol w:w="1170"/>
+        <w:gridCol w:w="3780"/>
+        <w:gridCol w:w="1064"/>
       </w:tblGrid>
       <w:tr>
         <w:trPr>
@@ -3115,7 +3099,7 @@
         </w:trPr>
         <w:tc>
           <w:tcPr>
-            <w:tcW w:w="1771" w:type="dxa"/>
+            <w:tcW w:w="1908" w:type="dxa"/>
             <w:tcBorders>
               <w:top w:val="single" w:sz="12" w:space="0" w:color="auto"/>
               <w:bottom w:val="double" w:sz="12" w:space="0" w:color="auto"/>
@@ -3128,7 +3112,7 @@
                 <w:b/>
               </w:rPr>
             </w:pPr>
-            <w:bookmarkStart w:id="11" w:name="_Toc161585618"/>
+            <w:bookmarkStart w:id="10" w:name="_Toc161585618"/>
             <w:r>
               <w:rPr>
                 <w:b/>
@@ -3139,7 +3123,7 @@
         </w:tc>
         <w:tc>
           <w:tcPr>
-            <w:tcW w:w="960" w:type="dxa"/>
+            <w:tcW w:w="1170" w:type="dxa"/>
             <w:tcBorders>
               <w:top w:val="single" w:sz="12" w:space="0" w:color="auto"/>
               <w:bottom w:val="double" w:sz="12" w:space="0" w:color="auto"/>
@@ -3162,7 +3146,7 @@
         </w:tc>
         <w:tc>
           <w:tcPr>
-            <w:tcW w:w="4055" w:type="dxa"/>
+            <w:tcW w:w="3780" w:type="dxa"/>
             <w:tcBorders>
               <w:top w:val="single" w:sz="12" w:space="0" w:color="auto"/>
               <w:bottom w:val="double" w:sz="12" w:space="0" w:color="auto"/>
@@ -3185,7 +3169,7 @@
         </w:tc>
         <w:tc>
           <w:tcPr>
-            <w:tcW w:w="1294" w:type="dxa"/>
+            <w:tcW w:w="1064" w:type="dxa"/>
             <w:tcBorders>
               <w:top w:val="single" w:sz="12" w:space="0" w:color="auto"/>
               <w:bottom w:val="double" w:sz="12" w:space="0" w:color="auto"/>
@@ -3213,7 +3197,7 @@
         </w:trPr>
         <w:tc>
           <w:tcPr>
-            <w:tcW w:w="1771" w:type="dxa"/>
+            <w:tcW w:w="1908" w:type="dxa"/>
             <w:tcBorders>
               <w:top w:val="nil"/>
             </w:tcBorders>
@@ -3223,13 +3207,18 @@
               <w:spacing w:before="40" w:after="40"/>
             </w:pPr>
             <w:r>
-              <w:t>Brian Santisi</w:t>
+              <w:t xml:space="preserve">Brian </w:t>
             </w:r>
+            <w:proofErr w:type="spellStart"/>
+            <w:r>
+              <w:t>Santisi</w:t>
+            </w:r>
+            <w:proofErr w:type="spellEnd"/>
           </w:p>
         </w:tc>
         <w:tc>
           <w:tcPr>
-            <w:tcW w:w="960" w:type="dxa"/>
+            <w:tcW w:w="1170" w:type="dxa"/>
             <w:tcBorders>
               <w:top w:val="nil"/>
             </w:tcBorders>
@@ -3245,7 +3234,7 @@
         </w:tc>
         <w:tc>
           <w:tcPr>
-            <w:tcW w:w="4055" w:type="dxa"/>
+            <w:tcW w:w="3780" w:type="dxa"/>
             <w:tcBorders>
               <w:top w:val="nil"/>
             </w:tcBorders>
@@ -3261,7 +3250,7 @@
         </w:tc>
         <w:tc>
           <w:tcPr>
-            <w:tcW w:w="1294" w:type="dxa"/>
+            <w:tcW w:w="1064" w:type="dxa"/>
             <w:tcBorders>
               <w:top w:val="nil"/>
             </w:tcBorders>
@@ -3273,6 +3262,141 @@
             <w:r>
               <w:t>0.1</w:t>
             </w:r>
+            <w:r>
+              <w:t>.1</w:t>
+            </w:r>
+          </w:p>
+        </w:tc>
+      </w:tr>
+      <w:tr>
+        <w:trPr>
+          <w:trHeight w:val="127"/>
+        </w:trPr>
+        <w:tc>
+          <w:tcPr>
+            <w:tcW w:w="1908" w:type="dxa"/>
+            <w:tcBorders>
+              <w:top w:val="nil"/>
+            </w:tcBorders>
+          </w:tcPr>
+          <w:p>
+            <w:pPr>
+              <w:spacing w:before="40" w:after="40"/>
+            </w:pPr>
+            <w:r>
+              <w:t>Benjamin Baxter</w:t>
+            </w:r>
+          </w:p>
+        </w:tc>
+        <w:tc>
+          <w:tcPr>
+            <w:tcW w:w="1170" w:type="dxa"/>
+            <w:tcBorders>
+              <w:top w:val="nil"/>
+            </w:tcBorders>
+          </w:tcPr>
+          <w:p>
+            <w:pPr>
+              <w:spacing w:before="40" w:after="40"/>
+            </w:pPr>
+            <w:r>
+              <w:t>3/17</w:t>
+            </w:r>
+            <w:r>
+              <w:t>/11</w:t>
+            </w:r>
+          </w:p>
+        </w:tc>
+        <w:tc>
+          <w:tcPr>
+            <w:tcW w:w="3780" w:type="dxa"/>
+            <w:tcBorders>
+              <w:top w:val="nil"/>
+            </w:tcBorders>
+          </w:tcPr>
+          <w:p>
+            <w:pPr>
+              <w:spacing w:before="40" w:after="40"/>
+            </w:pPr>
+            <w:r>
+              <w:t>Added screen shot of project</w:t>
+            </w:r>
+          </w:p>
+        </w:tc>
+        <w:tc>
+          <w:tcPr>
+            <w:tcW w:w="1064" w:type="dxa"/>
+            <w:tcBorders>
+              <w:top w:val="nil"/>
+            </w:tcBorders>
+          </w:tcPr>
+          <w:p>
+            <w:pPr>
+              <w:spacing w:before="40" w:after="40"/>
+            </w:pPr>
+            <w:r>
+              <w:t>0.1</w:t>
+            </w:r>
+            <w:r>
+              <w:t>.2</w:t>
+            </w:r>
+          </w:p>
+        </w:tc>
+      </w:tr>
+      <w:tr>
+        <w:trPr>
+          <w:trHeight w:val="127"/>
+        </w:trPr>
+        <w:tc>
+          <w:tcPr>
+            <w:tcW w:w="1908" w:type="dxa"/>
+            <w:tcBorders>
+              <w:top w:val="nil"/>
+            </w:tcBorders>
+          </w:tcPr>
+          <w:p>
+            <w:pPr>
+              <w:spacing w:before="40" w:after="40"/>
+            </w:pPr>
+          </w:p>
+        </w:tc>
+        <w:tc>
+          <w:tcPr>
+            <w:tcW w:w="1170" w:type="dxa"/>
+            <w:tcBorders>
+              <w:top w:val="nil"/>
+            </w:tcBorders>
+          </w:tcPr>
+          <w:p>
+            <w:pPr>
+              <w:spacing w:before="40" w:after="40"/>
+            </w:pPr>
+          </w:p>
+        </w:tc>
+        <w:tc>
+          <w:tcPr>
+            <w:tcW w:w="3780" w:type="dxa"/>
+            <w:tcBorders>
+              <w:top w:val="nil"/>
+            </w:tcBorders>
+          </w:tcPr>
+          <w:p>
+            <w:pPr>
+              <w:spacing w:before="40" w:after="40"/>
+            </w:pPr>
+          </w:p>
+        </w:tc>
+        <w:tc>
+          <w:tcPr>
+            <w:tcW w:w="1064" w:type="dxa"/>
+            <w:tcBorders>
+              <w:top w:val="nil"/>
+            </w:tcBorders>
+          </w:tcPr>
+          <w:p>
+            <w:pPr>
+              <w:spacing w:before="40" w:after="40"/>
+            </w:pPr>
           </w:p>
         </w:tc>
       </w:tr>
@@ -3282,7 +3406,7 @@
         </w:trPr>
         <w:tc>
           <w:tcPr>
-            <w:tcW w:w="1771" w:type="dxa"/>
+            <w:tcW w:w="1908" w:type="dxa"/>
             <w:tcBorders>
               <w:bottom w:val="single" w:sz="12" w:space="0" w:color="auto"/>
             </w:tcBorders>
@@ -3295,7 +3419,7 @@
         </w:tc>
         <w:tc>
           <w:tcPr>
-            <w:tcW w:w="960" w:type="dxa"/>
+            <w:tcW w:w="1170" w:type="dxa"/>
             <w:tcBorders>
               <w:bottom w:val="single" w:sz="12" w:space="0" w:color="auto"/>
             </w:tcBorders>
@@ -3308,7 +3432,7 @@
         </w:tc>
         <w:tc>
           <w:tcPr>
-            <w:tcW w:w="4055" w:type="dxa"/>
+            <w:tcW w:w="3780" w:type="dxa"/>
             <w:tcBorders>
               <w:bottom w:val="single" w:sz="12" w:space="0" w:color="auto"/>
             </w:tcBorders>
@@ -3321,7 +3445,7 @@
         </w:tc>
         <w:tc>
           <w:tcPr>
-            <w:tcW w:w="1294" w:type="dxa"/>
+            <w:tcW w:w="1064" w:type="dxa"/>
             <w:tcBorders>
               <w:bottom w:val="single" w:sz="12" w:space="0" w:color="auto"/>
             </w:tcBorders>
@@ -3348,7 +3472,7 @@
       <w:r>
         <w:t>Revision History</w:t>
       </w:r>
-      <w:bookmarkEnd w:id="11"/>
+      <w:bookmarkEnd w:id="10"/>
     </w:p>
     <w:p/>
     <w:p>
@@ -3359,11 +3483,11 @@
           <w:numId w:val="6"/>
         </w:numPr>
       </w:pPr>
-      <w:bookmarkStart w:id="12" w:name="_Toc161585619"/>
+      <w:bookmarkStart w:id="11" w:name="_Toc161585619"/>
       <w:r>
         <w:t>Introduction</w:t>
       </w:r>
-      <w:bookmarkEnd w:id="12"/>
+      <w:bookmarkEnd w:id="11"/>
     </w:p>
     <w:p>
       <w:pPr>
@@ -3373,21 +3497,21 @@
           <w:numId w:val="6"/>
         </w:numPr>
       </w:pPr>
-      <w:bookmarkStart w:id="13" w:name="_Toc439994674"/>
-      <w:bookmarkStart w:id="14" w:name="_Toc26969062"/>
-      <w:bookmarkStart w:id="15" w:name="_Toc161585620"/>
+      <w:bookmarkStart w:id="12" w:name="_Toc439994674"/>
+      <w:bookmarkStart w:id="13" w:name="_Toc26969062"/>
+      <w:bookmarkStart w:id="14" w:name="_Toc161585620"/>
       <w:r>
         <w:t xml:space="preserve"> </w:t>
       </w:r>
       <w:r>
         <w:t>P</w:t>
       </w:r>
+      <w:bookmarkEnd w:id="12"/>
       <w:bookmarkEnd w:id="13"/>
+      <w:r>
+        <w:t>urpose</w:t>
+      </w:r>
       <w:bookmarkEnd w:id="14"/>
-      <w:r>
-        <w:t>urpose</w:t>
-      </w:r>
-      <w:bookmarkEnd w:id="15"/>
     </w:p>
     <w:p>
       <w:pPr>
@@ -3405,14 +3529,14 @@
           <w:numId w:val="6"/>
         </w:numPr>
       </w:pPr>
-      <w:bookmarkStart w:id="16" w:name="_Toc161585621"/>
+      <w:bookmarkStart w:id="15" w:name="_Toc161585621"/>
       <w:r>
         <w:t xml:space="preserve"> </w:t>
       </w:r>
       <w:r>
         <w:t>Scope</w:t>
       </w:r>
-      <w:bookmarkEnd w:id="16"/>
+      <w:bookmarkEnd w:id="15"/>
     </w:p>
     <w:p>
       <w:pPr>
@@ -3430,14 +3554,14 @@
           <w:numId w:val="6"/>
         </w:numPr>
       </w:pPr>
-      <w:bookmarkStart w:id="17" w:name="_Toc161585622"/>
+      <w:bookmarkStart w:id="16" w:name="_Toc161585622"/>
       <w:r>
         <w:t xml:space="preserve"> </w:t>
       </w:r>
       <w:r>
         <w:t>Definitions, Acronyms, and Abbreviations</w:t>
       </w:r>
-      <w:bookmarkEnd w:id="17"/>
+      <w:bookmarkEnd w:id="16"/>
     </w:p>
     <w:p>
       <w:pPr>
@@ -3492,11 +3616,12 @@
           <w:numId w:val="6"/>
         </w:numPr>
       </w:pPr>
-      <w:bookmarkStart w:id="18" w:name="_Toc161585623"/>
-      <w:r>
+      <w:bookmarkStart w:id="17" w:name="_Toc161585623"/>
+      <w:r>
+        <w:lastRenderedPageBreak/>
         <w:t>References</w:t>
       </w:r>
-      <w:bookmarkEnd w:id="18"/>
+      <w:bookmarkEnd w:id="17"/>
     </w:p>
     <w:p>
       <w:pPr>
@@ -3537,14 +3662,14 @@
           <w:numId w:val="6"/>
         </w:numPr>
       </w:pPr>
-      <w:bookmarkStart w:id="19" w:name="_Toc161585624"/>
+      <w:bookmarkStart w:id="18" w:name="_Toc161585624"/>
       <w:r>
         <w:t xml:space="preserve"> </w:t>
       </w:r>
       <w:r>
         <w:t>Overview</w:t>
       </w:r>
-      <w:bookmarkEnd w:id="19"/>
+      <w:bookmarkEnd w:id="18"/>
     </w:p>
     <w:p>
       <w:pPr>
@@ -3575,12 +3700,12 @@
           <w:numId w:val="6"/>
         </w:numPr>
       </w:pPr>
+      <w:bookmarkStart w:id="19" w:name="_Toc161585625"/>
       <w:bookmarkStart w:id="20" w:name="_Toc439994682"/>
-      <w:bookmarkStart w:id="21" w:name="_Toc161585625"/>
       <w:r>
         <w:t>Overall Description</w:t>
       </w:r>
-      <w:bookmarkEnd w:id="21"/>
+      <w:bookmarkEnd w:id="19"/>
     </w:p>
     <w:p>
       <w:pPr>
@@ -3590,14 +3715,14 @@
           <w:numId w:val="6"/>
         </w:numPr>
       </w:pPr>
-      <w:bookmarkStart w:id="22" w:name="_Toc161585626"/>
+      <w:bookmarkStart w:id="21" w:name="_Toc161585626"/>
       <w:r>
         <w:t xml:space="preserve"> </w:t>
       </w:r>
       <w:r>
         <w:t>Product Perspective</w:t>
       </w:r>
-      <w:bookmarkEnd w:id="22"/>
+      <w:bookmarkEnd w:id="21"/>
     </w:p>
     <w:p>
       <w:pPr>
@@ -3615,14 +3740,14 @@
           <w:numId w:val="6"/>
         </w:numPr>
       </w:pPr>
-      <w:bookmarkStart w:id="23" w:name="_Toc161585627"/>
+      <w:bookmarkStart w:id="22" w:name="_Toc161585627"/>
       <w:r>
         <w:t xml:space="preserve"> </w:t>
       </w:r>
       <w:r>
         <w:t>Product Functions</w:t>
       </w:r>
-      <w:bookmarkEnd w:id="23"/>
+      <w:bookmarkEnd w:id="22"/>
     </w:p>
     <w:p>
       <w:pPr>
@@ -3643,14 +3768,14 @@
           <w:numId w:val="6"/>
         </w:numPr>
       </w:pPr>
-      <w:bookmarkStart w:id="24" w:name="_Toc161585628"/>
+      <w:bookmarkStart w:id="23" w:name="_Toc161585628"/>
       <w:r>
         <w:t xml:space="preserve"> </w:t>
       </w:r>
       <w:r>
         <w:t>User Characteristics</w:t>
       </w:r>
-      <w:bookmarkEnd w:id="24"/>
+      <w:bookmarkEnd w:id="23"/>
     </w:p>
     <w:p>
       <w:pPr>
@@ -3673,14 +3798,14 @@
           <w:numId w:val="6"/>
         </w:numPr>
       </w:pPr>
-      <w:bookmarkStart w:id="25" w:name="_Toc161585629"/>
+      <w:bookmarkStart w:id="24" w:name="_Toc161585629"/>
       <w:r>
         <w:t xml:space="preserve"> </w:t>
       </w:r>
       <w:r>
         <w:t>General Constraints</w:t>
       </w:r>
-      <w:bookmarkEnd w:id="25"/>
+      <w:bookmarkEnd w:id="24"/>
     </w:p>
     <w:p>
       <w:pPr>
@@ -3698,14 +3823,14 @@
           <w:numId w:val="6"/>
         </w:numPr>
       </w:pPr>
-      <w:bookmarkStart w:id="26" w:name="_Toc161585630"/>
+      <w:bookmarkStart w:id="25" w:name="_Toc161585630"/>
       <w:r>
         <w:t xml:space="preserve"> </w:t>
       </w:r>
       <w:r>
         <w:t>Assumptions and Dependencies</w:t>
       </w:r>
-      <w:bookmarkEnd w:id="26"/>
+      <w:bookmarkEnd w:id="25"/>
     </w:p>
     <w:p>
       <w:pPr>
@@ -3734,13 +3859,13 @@
           <w:numId w:val="6"/>
         </w:numPr>
       </w:pPr>
-      <w:bookmarkStart w:id="27" w:name="_Toc161585631"/>
+      <w:bookmarkStart w:id="26" w:name="_Toc161585631"/>
       <w:bookmarkEnd w:id="20"/>
       <w:r>
         <w:lastRenderedPageBreak/>
         <w:t>Specific Requirements</w:t>
       </w:r>
-      <w:bookmarkEnd w:id="27"/>
+      <w:bookmarkEnd w:id="26"/>
     </w:p>
     <w:p>
       <w:pPr>
@@ -3750,14 +3875,14 @@
           <w:numId w:val="6"/>
         </w:numPr>
       </w:pPr>
-      <w:bookmarkStart w:id="28" w:name="_Toc161585632"/>
+      <w:bookmarkStart w:id="27" w:name="_Toc161585632"/>
       <w:r>
         <w:t xml:space="preserve"> </w:t>
       </w:r>
       <w:r>
         <w:t>External Interface Requirements</w:t>
       </w:r>
-      <w:bookmarkEnd w:id="28"/>
+      <w:bookmarkEnd w:id="27"/>
     </w:p>
     <w:p>
       <w:pPr>
@@ -3767,11 +3892,11 @@
           <w:numId w:val="6"/>
         </w:numPr>
       </w:pPr>
-      <w:bookmarkStart w:id="29" w:name="_Toc161585633"/>
+      <w:bookmarkStart w:id="28" w:name="_Toc161585633"/>
       <w:r>
         <w:t>User Interfaces</w:t>
       </w:r>
-      <w:bookmarkEnd w:id="29"/>
+      <w:bookmarkEnd w:id="28"/>
     </w:p>
     <w:p>
       <w:pPr>
@@ -3794,11 +3919,11 @@
           <w:numId w:val="6"/>
         </w:numPr>
       </w:pPr>
-      <w:bookmarkStart w:id="30" w:name="_Toc161585634"/>
+      <w:bookmarkStart w:id="29" w:name="_Toc161585634"/>
       <w:r>
         <w:t>Hardware Interfaces</w:t>
       </w:r>
-      <w:bookmarkEnd w:id="30"/>
+      <w:bookmarkEnd w:id="29"/>
     </w:p>
     <w:p>
       <w:pPr>
@@ -3816,11 +3941,11 @@
           <w:numId w:val="6"/>
         </w:numPr>
       </w:pPr>
-      <w:bookmarkStart w:id="31" w:name="_Toc161585635"/>
+      <w:bookmarkStart w:id="30" w:name="_Toc161585635"/>
       <w:r>
         <w:t>Software Interfaces</w:t>
       </w:r>
-      <w:bookmarkEnd w:id="31"/>
+      <w:bookmarkEnd w:id="30"/>
     </w:p>
     <w:p>
       <w:pPr>
@@ -3838,11 +3963,11 @@
           <w:numId w:val="6"/>
         </w:numPr>
       </w:pPr>
-      <w:bookmarkStart w:id="32" w:name="_Toc161585636"/>
+      <w:bookmarkStart w:id="31" w:name="_Toc161585636"/>
       <w:r>
         <w:t>Communication Interfaces</w:t>
       </w:r>
-      <w:bookmarkEnd w:id="32"/>
+      <w:bookmarkEnd w:id="31"/>
     </w:p>
     <w:p>
       <w:pPr>
@@ -3861,14 +3986,14 @@
           <w:numId w:val="6"/>
         </w:numPr>
       </w:pPr>
-      <w:bookmarkStart w:id="33" w:name="_Toc161585637"/>
+      <w:bookmarkStart w:id="32" w:name="_Toc161585637"/>
       <w:r>
         <w:t xml:space="preserve"> </w:t>
       </w:r>
       <w:r>
         <w:t>Functional Requirements</w:t>
       </w:r>
-      <w:bookmarkEnd w:id="33"/>
+      <w:bookmarkEnd w:id="32"/>
     </w:p>
     <w:p>
       <w:pPr>
@@ -3878,11 +4003,11 @@
           <w:numId w:val="6"/>
         </w:numPr>
       </w:pPr>
-      <w:bookmarkStart w:id="34" w:name="_Toc161585638"/>
+      <w:bookmarkStart w:id="33" w:name="_Toc161585638"/>
       <w:r>
         <w:t>Overall Activity Diagram</w:t>
       </w:r>
-      <w:bookmarkEnd w:id="34"/>
+      <w:bookmarkEnd w:id="33"/>
     </w:p>
     <w:p>
       <w:pPr>
@@ -3920,11 +4045,11 @@
           <w:numId w:val="6"/>
         </w:numPr>
       </w:pPr>
-      <w:bookmarkStart w:id="35" w:name="_Toc161585639"/>
+      <w:bookmarkStart w:id="34" w:name="_Toc161585639"/>
       <w:r>
         <w:t>Use Case Diagram</w:t>
       </w:r>
-      <w:bookmarkEnd w:id="35"/>
+      <w:bookmarkEnd w:id="34"/>
     </w:p>
     <w:p>
       <w:pPr>
@@ -3962,11 +4087,11 @@
           <w:numId w:val="6"/>
         </w:numPr>
       </w:pPr>
-      <w:bookmarkStart w:id="36" w:name="_Toc161585640"/>
+      <w:bookmarkStart w:id="35" w:name="_Toc161585640"/>
       <w:r>
         <w:t>Detailed Activity Diagram</w:t>
       </w:r>
-      <w:bookmarkEnd w:id="36"/>
+      <w:bookmarkEnd w:id="35"/>
     </w:p>
     <w:p>
       <w:pPr>
@@ -4005,14 +4130,14 @@
           <w:numId w:val="6"/>
         </w:numPr>
       </w:pPr>
-      <w:bookmarkStart w:id="37" w:name="_Toc161585641"/>
+      <w:bookmarkStart w:id="36" w:name="_Toc161585641"/>
       <w:r>
         <w:t xml:space="preserve"> </w:t>
       </w:r>
       <w:r>
         <w:t>Performance Requirements</w:t>
       </w:r>
-      <w:bookmarkEnd w:id="37"/>
+      <w:bookmarkEnd w:id="36"/>
     </w:p>
     <w:p>
       <w:pPr>
@@ -4030,29 +4155,21 @@
           <w:numId w:val="6"/>
         </w:numPr>
       </w:pPr>
-      <w:bookmarkStart w:id="38" w:name="_Toc161585642"/>
+      <w:bookmarkStart w:id="37" w:name="_Toc161585642"/>
       <w:r>
         <w:t xml:space="preserve"> </w:t>
       </w:r>
       <w:r>
         <w:t>Design Constraints</w:t>
       </w:r>
-      <w:bookmarkEnd w:id="38"/>
+      <w:bookmarkEnd w:id="37"/>
     </w:p>
     <w:p>
       <w:pPr>
         <w:ind w:left="792"/>
       </w:pPr>
       <w:r>
-        <w:t xml:space="preserve">Bandwidth usage is limited by phone </w:t>
-      </w:r>
-      <w:proofErr w:type="gramStart"/>
-      <w:r>
-        <w:t>internet</w:t>
-      </w:r>
-      <w:proofErr w:type="gramEnd"/>
-      <w:r>
-        <w:t xml:space="preserve"> speeds. Storage for files limited to phone hard drive size.  </w:t>
+        <w:t xml:space="preserve">Bandwidth usage is limited by phone internet speeds. Storage for files limited to phone hard drive size.  </w:t>
       </w:r>
       <w:proofErr w:type="gramStart"/>
       <w:r>
@@ -4068,14 +4185,15 @@
           <w:numId w:val="6"/>
         </w:numPr>
       </w:pPr>
-      <w:bookmarkStart w:id="39" w:name="_Toc161585643"/>
-      <w:r>
+      <w:bookmarkStart w:id="38" w:name="_Toc161585643"/>
+      <w:r>
+        <w:lastRenderedPageBreak/>
         <w:t xml:space="preserve"> </w:t>
       </w:r>
       <w:r>
         <w:t>Software System Attributes</w:t>
       </w:r>
-      <w:bookmarkEnd w:id="39"/>
+      <w:bookmarkEnd w:id="38"/>
     </w:p>
     <w:p>
       <w:pPr>
@@ -4101,14 +4219,14 @@
           <w:numId w:val="6"/>
         </w:numPr>
       </w:pPr>
-      <w:bookmarkStart w:id="40" w:name="_Toc161585644"/>
+      <w:bookmarkStart w:id="39" w:name="_Toc161585644"/>
       <w:r>
         <w:t xml:space="preserve"> </w:t>
       </w:r>
       <w:r>
         <w:t>Other Requirements</w:t>
       </w:r>
-      <w:bookmarkEnd w:id="40"/>
+      <w:bookmarkEnd w:id="39"/>
     </w:p>
     <w:p>
       <w:pPr>
@@ -4126,12 +4244,12 @@
           <w:numId w:val="6"/>
         </w:numPr>
       </w:pPr>
+      <w:bookmarkStart w:id="40" w:name="_Toc161585645"/>
       <w:bookmarkStart w:id="41" w:name="_Toc439994690"/>
-      <w:bookmarkStart w:id="42" w:name="_Toc161585645"/>
       <w:r>
         <w:t>Project Management</w:t>
       </w:r>
-      <w:bookmarkEnd w:id="42"/>
+      <w:bookmarkEnd w:id="40"/>
     </w:p>
     <w:p>
       <w:pPr>
@@ -4141,8 +4259,8 @@
           <w:numId w:val="6"/>
         </w:numPr>
       </w:pPr>
-      <w:bookmarkStart w:id="43" w:name="_Toc26969078"/>
-      <w:bookmarkStart w:id="44" w:name="_Toc161585646"/>
+      <w:bookmarkStart w:id="42" w:name="_Toc26969078"/>
+      <w:bookmarkStart w:id="43" w:name="_Toc161585646"/>
       <w:r>
         <w:t xml:space="preserve"> </w:t>
       </w:r>
@@ -4150,11 +4268,11 @@
         <w:t>P</w:t>
       </w:r>
       <w:bookmarkEnd w:id="41"/>
+      <w:bookmarkEnd w:id="42"/>
+      <w:r>
+        <w:t>roject Estimation</w:t>
+      </w:r>
       <w:bookmarkEnd w:id="43"/>
-      <w:r>
-        <w:t>roject Estimation</w:t>
-      </w:r>
-      <w:bookmarkEnd w:id="44"/>
     </w:p>
     <w:p>
       <w:pPr>
@@ -4181,14 +4299,14 @@
           <w:numId w:val="6"/>
         </w:numPr>
       </w:pPr>
-      <w:bookmarkStart w:id="45" w:name="_Toc161585647"/>
+      <w:bookmarkStart w:id="44" w:name="_Toc161585647"/>
       <w:r>
         <w:t xml:space="preserve"> </w:t>
       </w:r>
       <w:r>
         <w:t>Risk Assessment</w:t>
       </w:r>
-      <w:bookmarkEnd w:id="45"/>
+      <w:bookmarkEnd w:id="44"/>
     </w:p>
     <w:p>
       <w:pPr>
@@ -4208,11 +4326,11 @@
           <w:numId w:val="6"/>
         </w:numPr>
       </w:pPr>
-      <w:bookmarkStart w:id="46" w:name="_Toc161585648"/>
+      <w:bookmarkStart w:id="45" w:name="_Toc161585648"/>
       <w:r>
         <w:t>Future System Improvements</w:t>
       </w:r>
-      <w:bookmarkEnd w:id="46"/>
+      <w:bookmarkEnd w:id="45"/>
     </w:p>
     <w:p>
       <w:pPr>
@@ -4231,8 +4349,8 @@
       <w:pPr>
         <w:pStyle w:val="TOCEntry"/>
       </w:pPr>
-      <w:bookmarkStart w:id="47" w:name="_Toc439994696"/>
-      <w:bookmarkStart w:id="48" w:name="_Toc26969083"/>
+      <w:bookmarkStart w:id="46" w:name="_Toc439994696"/>
+      <w:bookmarkStart w:id="47" w:name="_Toc26969083"/>
       <w:r>
         <w:lastRenderedPageBreak/>
         <w:t>Appendix</w:t>
@@ -4240,8 +4358,8 @@
       <w:r>
         <w:t>:</w:t>
       </w:r>
+      <w:bookmarkEnd w:id="46"/>
       <w:bookmarkEnd w:id="47"/>
-      <w:bookmarkEnd w:id="48"/>
     </w:p>
     <w:p>
       <w:pPr>
@@ -4358,8 +4476,84 @@
     <w:p>
       <w:pPr>
         <w:pStyle w:val="TOCEntry"/>
-        <w:spacing w:before="0" w:after="0" w:line="240" w:lineRule="auto"/>
-        <w:ind w:left="720" w:firstLine="360"/>
+        <w:numPr>
+          <w:ilvl w:val="0"/>
+          <w:numId w:val="2"/>
+        </w:numPr>
+        <w:rPr>
+          <w:sz w:val="28"/>
+          <w:szCs w:val="28"/>
+        </w:rPr>
+      </w:pPr>
+      <w:bookmarkStart w:id="48" w:name="_GoBack"/>
+      <w:bookmarkEnd w:id="48"/>
+      <w:r>
+        <w:rPr>
+          <w:noProof/>
+          <w:sz w:val="28"/>
+          <w:szCs w:val="28"/>
+        </w:rPr>
+        <w:drawing>
+          <wp:inline distT="0" distB="0" distL="0" distR="0" wp14:anchorId="25A26EA4" wp14:editId="4770E792">
+            <wp:extent cx="4937760" cy="3635375"/>
+            <wp:effectExtent l="0" t="0" r="0" b="3175"/>
+            <wp:docPr id="1" name="Picture 1"/>
+            <wp:cNvGraphicFramePr>
+              <a:graphicFrameLocks xmlns:a="http://schemas.openxmlformats.org/drawingml/2006/main" noChangeAspect="1"/>
+            </wp:cNvGraphicFramePr>
+            <a:graphic xmlns:a="http://schemas.openxmlformats.org/drawingml/2006/main">
+              <a:graphicData uri="http://schemas.openxmlformats.org/drawingml/2006/picture">
+                <pic:pic xmlns:pic="http://schemas.openxmlformats.org/drawingml/2006/picture">
+                  <pic:nvPicPr>
+                    <pic:cNvPr id="0" name="projectPicture.png"/>
+                    <pic:cNvPicPr/>
+                  </pic:nvPicPr>
+                  <pic:blipFill rotWithShape="1">
+                    <a:blip r:embed="rId14">
+                      <a:extLst>
+                        <a:ext uri="{28A0092B-C50C-407E-A947-70E740481C1C}">
+                          <a14:useLocalDpi xmlns:a14="http://schemas.microsoft.com/office/drawing/2010/main" val="0"/>
+                        </a:ext>
+                      </a:extLst>
+                    </a:blip>
+                    <a:srcRect r="19403"/>
+                    <a:stretch/>
+                  </pic:blipFill>
+                  <pic:spPr bwMode="auto">
+                    <a:xfrm>
+                      <a:off x="0" y="0"/>
+                      <a:ext cx="4937760" cy="3635375"/>
+                    </a:xfrm>
+                    <a:prstGeom prst="rect">
+                      <a:avLst/>
+                    </a:prstGeom>
+                    <a:ln>
+                      <a:noFill/>
+                    </a:ln>
+                    <a:extLst>
+                      <a:ext uri="{53640926-AAD7-44D8-BBD7-CCE9431645EC}">
+                        <a14:shadowObscured xmlns:a14="http://schemas.microsoft.com/office/drawing/2010/main"/>
+                      </a:ext>
+                    </a:extLst>
+                  </pic:spPr>
+                </pic:pic>
+              </a:graphicData>
+            </a:graphic>
+          </wp:inline>
+        </w:drawing>
+      </w:r>
+      <w:r>
+        <w:rPr>
+          <w:sz w:val="28"/>
+          <w:szCs w:val="28"/>
+        </w:rPr>
+        <w:t>Weekly Meeting Agenda and Minutes</w:t>
+      </w:r>
+    </w:p>
+    <w:p>
+      <w:pPr>
+        <w:pStyle w:val="TOCEntry"/>
+        <w:ind w:left="1080"/>
         <w:rPr>
           <w:b w:val="0"/>
           <w:color w:val="FF0000"/>
@@ -4374,7 +4568,7 @@
           <w:sz w:val="24"/>
           <w:szCs w:val="24"/>
         </w:rPr>
-        <w:t>[MS Project file here]</w:t>
+        <w:t>Copy/paste minutes?</w:t>
       </w:r>
     </w:p>
     <w:p>
@@ -4394,28 +4588,14 @@
           <w:sz w:val="28"/>
           <w:szCs w:val="28"/>
         </w:rPr>
-        <w:t>Weekly Meeting Agenda and Minutes</w:t>
-      </w:r>
-    </w:p>
-    <w:p>
-      <w:pPr>
-        <w:pStyle w:val="TOCEntry"/>
-        <w:ind w:left="1080"/>
+        <w:t xml:space="preserve">Other Communication </w:t>
+      </w:r>
+      <w:r>
         <w:rPr>
-          <w:b w:val="0"/>
-          <w:color w:val="FF0000"/>
-          <w:sz w:val="24"/>
-          <w:szCs w:val="24"/>
+          <w:sz w:val="28"/>
+          <w:szCs w:val="28"/>
         </w:rPr>
-      </w:pPr>
-      <w:r>
-        <w:rPr>
-          <w:b w:val="0"/>
-          <w:color w:val="FF0000"/>
-          <w:sz w:val="24"/>
-          <w:szCs w:val="24"/>
-        </w:rPr>
-        <w:t>Copy/paste minutes?</w:t>
+        <w:t>Records</w:t>
       </w:r>
     </w:p>
     <w:p>
@@ -4435,33 +4615,6 @@
           <w:sz w:val="28"/>
           <w:szCs w:val="28"/>
         </w:rPr>
-        <w:t xml:space="preserve">Other Communication </w:t>
-      </w:r>
-      <w:r>
-        <w:rPr>
-          <w:sz w:val="28"/>
-          <w:szCs w:val="28"/>
-        </w:rPr>
-        <w:t>Records</w:t>
-      </w:r>
-    </w:p>
-    <w:p>
-      <w:pPr>
-        <w:pStyle w:val="TOCEntry"/>
-        <w:numPr>
-          <w:ilvl w:val="0"/>
-          <w:numId w:val="2"/>
-        </w:numPr>
-        <w:rPr>
-          <w:sz w:val="28"/>
-          <w:szCs w:val="28"/>
-        </w:rPr>
-      </w:pPr>
-      <w:r>
-        <w:rPr>
-          <w:sz w:val="28"/>
-          <w:szCs w:val="28"/>
-        </w:rPr>
         <w:t>Software Configuration Management</w:t>
       </w:r>
     </w:p>
@@ -4471,7 +4624,7 @@
       </w:pPr>
     </w:p>
     <w:sectPr>
-      <w:headerReference w:type="default" r:id="rId14"/>
+      <w:headerReference w:type="default" r:id="rId15"/>
       <w:pgSz w:w="12240" w:h="15840" w:code="1"/>
       <w:pgMar w:top="1440" w:right="1296" w:bottom="1440" w:left="1296" w:header="720" w:footer="720" w:gutter="0"/>
       <w:pgNumType w:start="1"/>
@@ -4483,7 +4636,7 @@
 </file>
 
 <file path=word/endnotes.xml><?xml version="1.0" encoding="utf-8"?>
-<w:endnotes xmlns:wpc="http://schemas.microsoft.com/office/word/2010/wordprocessingCanvas" xmlns:mo="http://schemas.microsoft.com/office/mac/office/2008/main" xmlns:mc="http://schemas.openxmlformats.org/markup-compatibility/2006" xmlns:mv="urn:schemas-microsoft-com:mac:vml" xmlns:o="urn:schemas-microsoft-com:office:office" xmlns:r="http://schemas.openxmlformats.org/officeDocument/2006/relationships" xmlns:m="http://schemas.openxmlformats.org/officeDocument/2006/math" xmlns:v="urn:schemas-microsoft-com:vml" xmlns:wp14="http://schemas.microsoft.com/office/word/2010/wordprocessingDrawing" xmlns:wp="http://schemas.openxmlformats.org/drawingml/2006/wordprocessingDrawing" xmlns:w10="urn:schemas-microsoft-com:office:word" xmlns:w="http://schemas.openxmlformats.org/wordprocessingml/2006/main" xmlns:w14="http://schemas.microsoft.com/office/word/2010/wordml" xmlns:wpg="http://schemas.microsoft.com/office/word/2010/wordprocessingGroup" xmlns:wpi="http://schemas.microsoft.com/office/word/2010/wordprocessingInk" xmlns:wne="http://schemas.microsoft.com/office/word/2006/wordml" xmlns:wps="http://schemas.microsoft.com/office/word/2010/wordprocessingShape" mc:Ignorable="w14 wp14">
+<w:endnotes xmlns:wpc="http://schemas.microsoft.com/office/word/2010/wordprocessingCanvas" xmlns:mc="http://schemas.openxmlformats.org/markup-compatibility/2006" xmlns:o="urn:schemas-microsoft-com:office:office" xmlns:r="http://schemas.openxmlformats.org/officeDocument/2006/relationships" xmlns:m="http://schemas.openxmlformats.org/officeDocument/2006/math" xmlns:v="urn:schemas-microsoft-com:vml" xmlns:wp14="http://schemas.microsoft.com/office/word/2010/wordprocessingDrawing" xmlns:wp="http://schemas.openxmlformats.org/drawingml/2006/wordprocessingDrawing" xmlns:w10="urn:schemas-microsoft-com:office:word" xmlns:w="http://schemas.openxmlformats.org/wordprocessingml/2006/main" xmlns:w14="http://schemas.microsoft.com/office/word/2010/wordml" xmlns:wpg="http://schemas.microsoft.com/office/word/2010/wordprocessingGroup" xmlns:wpi="http://schemas.microsoft.com/office/word/2010/wordprocessingInk" xmlns:wne="http://schemas.microsoft.com/office/word/2006/wordml" xmlns:wps="http://schemas.microsoft.com/office/word/2010/wordprocessingShape" mc:Ignorable="w14 wp14">
   <w:endnote w:type="separator" w:id="-1">
     <w:p>
       <w:pPr>
@@ -4508,7 +4661,7 @@
 </file>
 
 <file path=word/footer1.xml><?xml version="1.0" encoding="utf-8"?>
-<w:ftr xmlns:wpc="http://schemas.microsoft.com/office/word/2010/wordprocessingCanvas" xmlns:mo="http://schemas.microsoft.com/office/mac/office/2008/main" xmlns:mc="http://schemas.openxmlformats.org/markup-compatibility/2006" xmlns:mv="urn:schemas-microsoft-com:mac:vml" xmlns:o="urn:schemas-microsoft-com:office:office" xmlns:r="http://schemas.openxmlformats.org/officeDocument/2006/relationships" xmlns:m="http://schemas.openxmlformats.org/officeDocument/2006/math" xmlns:v="urn:schemas-microsoft-com:vml" xmlns:wp14="http://schemas.microsoft.com/office/word/2010/wordprocessingDrawing" xmlns:wp="http://schemas.openxmlformats.org/drawingml/2006/wordprocessingDrawing" xmlns:w10="urn:schemas-microsoft-com:office:word" xmlns:w="http://schemas.openxmlformats.org/wordprocessingml/2006/main" xmlns:w14="http://schemas.microsoft.com/office/word/2010/wordml" xmlns:wpg="http://schemas.microsoft.com/office/word/2010/wordprocessingGroup" xmlns:wpi="http://schemas.microsoft.com/office/word/2010/wordprocessingInk" xmlns:wne="http://schemas.microsoft.com/office/word/2006/wordml" xmlns:wps="http://schemas.microsoft.com/office/word/2010/wordprocessingShape" mc:Ignorable="w14 wp14">
+<w:ftr xmlns:wpc="http://schemas.microsoft.com/office/word/2010/wordprocessingCanvas" xmlns:mc="http://schemas.openxmlformats.org/markup-compatibility/2006" xmlns:o="urn:schemas-microsoft-com:office:office" xmlns:r="http://schemas.openxmlformats.org/officeDocument/2006/relationships" xmlns:m="http://schemas.openxmlformats.org/officeDocument/2006/math" xmlns:v="urn:schemas-microsoft-com:vml" xmlns:wp14="http://schemas.microsoft.com/office/word/2010/wordprocessingDrawing" xmlns:wp="http://schemas.openxmlformats.org/drawingml/2006/wordprocessingDrawing" xmlns:w10="urn:schemas-microsoft-com:office:word" xmlns:w="http://schemas.openxmlformats.org/wordprocessingml/2006/main" xmlns:w14="http://schemas.microsoft.com/office/word/2010/wordml" xmlns:wpg="http://schemas.microsoft.com/office/word/2010/wordprocessingGroup" xmlns:wpi="http://schemas.microsoft.com/office/word/2010/wordprocessingInk" xmlns:wne="http://schemas.microsoft.com/office/word/2006/wordml" xmlns:wps="http://schemas.microsoft.com/office/word/2010/wordprocessingShape" mc:Ignorable="w14 wp14">
   <w:p>
     <w:pPr>
       <w:pStyle w:val="Footer"/>
@@ -4519,7 +4672,7 @@
 </file>
 
 <file path=word/footer2.xml><?xml version="1.0" encoding="utf-8"?>
-<w:ftr xmlns:wpc="http://schemas.microsoft.com/office/word/2010/wordprocessingCanvas" xmlns:mo="http://schemas.microsoft.com/office/mac/office/2008/main" xmlns:mc="http://schemas.openxmlformats.org/markup-compatibility/2006" xmlns:mv="urn:schemas-microsoft-com:mac:vml" xmlns:o="urn:schemas-microsoft-com:office:office" xmlns:r="http://schemas.openxmlformats.org/officeDocument/2006/relationships" xmlns:m="http://schemas.openxmlformats.org/officeDocument/2006/math" xmlns:v="urn:schemas-microsoft-com:vml" xmlns:wp14="http://schemas.microsoft.com/office/word/2010/wordprocessingDrawing" xmlns:wp="http://schemas.openxmlformats.org/drawingml/2006/wordprocessingDrawing" xmlns:w10="urn:schemas-microsoft-com:office:word" xmlns:w="http://schemas.openxmlformats.org/wordprocessingml/2006/main" xmlns:w14="http://schemas.microsoft.com/office/word/2010/wordml" xmlns:wpg="http://schemas.microsoft.com/office/word/2010/wordprocessingGroup" xmlns:wpi="http://schemas.microsoft.com/office/word/2010/wordprocessingInk" xmlns:wne="http://schemas.microsoft.com/office/word/2006/wordml" xmlns:wps="http://schemas.microsoft.com/office/word/2010/wordprocessingShape" mc:Ignorable="w14 wp14">
+<w:ftr xmlns:wpc="http://schemas.microsoft.com/office/word/2010/wordprocessingCanvas" xmlns:mc="http://schemas.openxmlformats.org/markup-compatibility/2006" xmlns:o="urn:schemas-microsoft-com:office:office" xmlns:r="http://schemas.openxmlformats.org/officeDocument/2006/relationships" xmlns:m="http://schemas.openxmlformats.org/officeDocument/2006/math" xmlns:v="urn:schemas-microsoft-com:vml" xmlns:wp14="http://schemas.microsoft.com/office/word/2010/wordprocessingDrawing" xmlns:wp="http://schemas.openxmlformats.org/drawingml/2006/wordprocessingDrawing" xmlns:w10="urn:schemas-microsoft-com:office:word" xmlns:w="http://schemas.openxmlformats.org/wordprocessingml/2006/main" xmlns:w14="http://schemas.microsoft.com/office/word/2010/wordml" xmlns:wpg="http://schemas.microsoft.com/office/word/2010/wordprocessingGroup" xmlns:wpi="http://schemas.microsoft.com/office/word/2010/wordprocessingInk" xmlns:wne="http://schemas.microsoft.com/office/word/2006/wordml" xmlns:wps="http://schemas.microsoft.com/office/word/2010/wordprocessingShape" mc:Ignorable="w14 wp14">
   <w:p>
     <w:pPr>
       <w:pStyle w:val="Footer"/>
@@ -4529,7 +4682,7 @@
 </file>
 
 <file path=word/footnotes.xml><?xml version="1.0" encoding="utf-8"?>
-<w:footnotes xmlns:wpc="http://schemas.microsoft.com/office/word/2010/wordprocessingCanvas" xmlns:mo="http://schemas.microsoft.com/office/mac/office/2008/main" xmlns:mc="http://schemas.openxmlformats.org/markup-compatibility/2006" xmlns:mv="urn:schemas-microsoft-com:mac:vml" xmlns:o="urn:schemas-microsoft-com:office:office" xmlns:r="http://schemas.openxmlformats.org/officeDocument/2006/relationships" xmlns:m="http://schemas.openxmlformats.org/officeDocument/2006/math" xmlns:v="urn:schemas-microsoft-com:vml" xmlns:wp14="http://schemas.microsoft.com/office/word/2010/wordprocessingDrawing" xmlns:wp="http://schemas.openxmlformats.org/drawingml/2006/wordprocessingDrawing" xmlns:w10="urn:schemas-microsoft-com:office:word" xmlns:w="http://schemas.openxmlformats.org/wordprocessingml/2006/main" xmlns:w14="http://schemas.microsoft.com/office/word/2010/wordml" xmlns:wpg="http://schemas.microsoft.com/office/word/2010/wordprocessingGroup" xmlns:wpi="http://schemas.microsoft.com/office/word/2010/wordprocessingInk" xmlns:wne="http://schemas.microsoft.com/office/word/2006/wordml" xmlns:wps="http://schemas.microsoft.com/office/word/2010/wordprocessingShape" mc:Ignorable="w14 wp14">
+<w:footnotes xmlns:wpc="http://schemas.microsoft.com/office/word/2010/wordprocessingCanvas" xmlns:mc="http://schemas.openxmlformats.org/markup-compatibility/2006" xmlns:o="urn:schemas-microsoft-com:office:office" xmlns:r="http://schemas.openxmlformats.org/officeDocument/2006/relationships" xmlns:m="http://schemas.openxmlformats.org/officeDocument/2006/math" xmlns:v="urn:schemas-microsoft-com:vml" xmlns:wp14="http://schemas.microsoft.com/office/word/2010/wordprocessingDrawing" xmlns:wp="http://schemas.openxmlformats.org/drawingml/2006/wordprocessingDrawing" xmlns:w10="urn:schemas-microsoft-com:office:word" xmlns:w="http://schemas.openxmlformats.org/wordprocessingml/2006/main" xmlns:w14="http://schemas.microsoft.com/office/word/2010/wordml" xmlns:wpg="http://schemas.microsoft.com/office/word/2010/wordprocessingGroup" xmlns:wpi="http://schemas.microsoft.com/office/word/2010/wordprocessingInk" xmlns:wne="http://schemas.microsoft.com/office/word/2006/wordml" xmlns:wps="http://schemas.microsoft.com/office/word/2010/wordprocessingShape" mc:Ignorable="w14 wp14">
   <w:footnote w:type="separator" w:id="-1">
     <w:p>
       <w:pPr>
@@ -4554,7 +4707,7 @@
 </file>
 
 <file path=word/header1.xml><?xml version="1.0" encoding="utf-8"?>
-<w:hdr xmlns:wpc="http://schemas.microsoft.com/office/word/2010/wordprocessingCanvas" xmlns:mo="http://schemas.microsoft.com/office/mac/office/2008/main" xmlns:mc="http://schemas.openxmlformats.org/markup-compatibility/2006" xmlns:mv="urn:schemas-microsoft-com:mac:vml" xmlns:o="urn:schemas-microsoft-com:office:office" xmlns:r="http://schemas.openxmlformats.org/officeDocument/2006/relationships" xmlns:m="http://schemas.openxmlformats.org/officeDocument/2006/math" xmlns:v="urn:schemas-microsoft-com:vml" xmlns:wp14="http://schemas.microsoft.com/office/word/2010/wordprocessingDrawing" xmlns:wp="http://schemas.openxmlformats.org/drawingml/2006/wordprocessingDrawing" xmlns:w10="urn:schemas-microsoft-com:office:word" xmlns:w="http://schemas.openxmlformats.org/wordprocessingml/2006/main" xmlns:w14="http://schemas.microsoft.com/office/word/2010/wordml" xmlns:wpg="http://schemas.microsoft.com/office/word/2010/wordprocessingGroup" xmlns:wpi="http://schemas.microsoft.com/office/word/2010/wordprocessingInk" xmlns:wne="http://schemas.microsoft.com/office/word/2006/wordml" xmlns:wps="http://schemas.microsoft.com/office/word/2010/wordprocessingShape" mc:Ignorable="w14 wp14">
+<w:hdr xmlns:wpc="http://schemas.microsoft.com/office/word/2010/wordprocessingCanvas" xmlns:mc="http://schemas.openxmlformats.org/markup-compatibility/2006" xmlns:o="urn:schemas-microsoft-com:office:office" xmlns:r="http://schemas.openxmlformats.org/officeDocument/2006/relationships" xmlns:m="http://schemas.openxmlformats.org/officeDocument/2006/math" xmlns:v="urn:schemas-microsoft-com:vml" xmlns:wp14="http://schemas.microsoft.com/office/word/2010/wordprocessingDrawing" xmlns:wp="http://schemas.openxmlformats.org/drawingml/2006/wordprocessingDrawing" xmlns:w10="urn:schemas-microsoft-com:office:word" xmlns:w="http://schemas.openxmlformats.org/wordprocessingml/2006/main" xmlns:w14="http://schemas.microsoft.com/office/word/2010/wordml" xmlns:wpg="http://schemas.microsoft.com/office/word/2010/wordprocessingGroup" xmlns:wpi="http://schemas.microsoft.com/office/word/2010/wordprocessingInk" xmlns:wne="http://schemas.microsoft.com/office/word/2006/wordml" xmlns:wps="http://schemas.microsoft.com/office/word/2010/wordprocessingShape" mc:Ignorable="w14 wp14">
   <w:p>
     <w:pPr>
       <w:pStyle w:val="Header"/>
@@ -4604,7 +4757,7 @@
 </file>
 
 <file path=word/header2.xml><?xml version="1.0" encoding="utf-8"?>
-<w:hdr xmlns:wpc="http://schemas.microsoft.com/office/word/2010/wordprocessingCanvas" xmlns:mo="http://schemas.microsoft.com/office/mac/office/2008/main" xmlns:mc="http://schemas.openxmlformats.org/markup-compatibility/2006" xmlns:mv="urn:schemas-microsoft-com:mac:vml" xmlns:o="urn:schemas-microsoft-com:office:office" xmlns:r="http://schemas.openxmlformats.org/officeDocument/2006/relationships" xmlns:m="http://schemas.openxmlformats.org/officeDocument/2006/math" xmlns:v="urn:schemas-microsoft-com:vml" xmlns:wp14="http://schemas.microsoft.com/office/word/2010/wordprocessingDrawing" xmlns:wp="http://schemas.openxmlformats.org/drawingml/2006/wordprocessingDrawing" xmlns:w10="urn:schemas-microsoft-com:office:word" xmlns:w="http://schemas.openxmlformats.org/wordprocessingml/2006/main" xmlns:w14="http://schemas.microsoft.com/office/word/2010/wordml" xmlns:wpg="http://schemas.microsoft.com/office/word/2010/wordprocessingGroup" xmlns:wpi="http://schemas.microsoft.com/office/word/2010/wordprocessingInk" xmlns:wne="http://schemas.microsoft.com/office/word/2006/wordml" xmlns:wps="http://schemas.microsoft.com/office/word/2010/wordprocessingShape" mc:Ignorable="w14 wp14">
+<w:hdr xmlns:wpc="http://schemas.microsoft.com/office/word/2010/wordprocessingCanvas" xmlns:mc="http://schemas.openxmlformats.org/markup-compatibility/2006" xmlns:o="urn:schemas-microsoft-com:office:office" xmlns:r="http://schemas.openxmlformats.org/officeDocument/2006/relationships" xmlns:m="http://schemas.openxmlformats.org/officeDocument/2006/math" xmlns:v="urn:schemas-microsoft-com:vml" xmlns:wp14="http://schemas.microsoft.com/office/word/2010/wordprocessingDrawing" xmlns:wp="http://schemas.openxmlformats.org/drawingml/2006/wordprocessingDrawing" xmlns:w10="urn:schemas-microsoft-com:office:word" xmlns:w="http://schemas.openxmlformats.org/wordprocessingml/2006/main" xmlns:w14="http://schemas.microsoft.com/office/word/2010/wordml" xmlns:wpg="http://schemas.microsoft.com/office/word/2010/wordprocessingGroup" xmlns:wpi="http://schemas.microsoft.com/office/word/2010/wordprocessingInk" xmlns:wne="http://schemas.microsoft.com/office/word/2006/wordml" xmlns:wps="http://schemas.microsoft.com/office/word/2010/wordprocessingShape" mc:Ignorable="w14 wp14">
   <w:p>
     <w:pPr>
       <w:pStyle w:val="Header"/>
@@ -4642,7 +4795,7 @@
       <w:rPr>
         <w:noProof/>
       </w:rPr>
-      <w:t>4</w:t>
+      <w:t>5</w:t>
     </w:r>
     <w:r>
       <w:rPr>
@@ -4655,7 +4808,7 @@
 </file>
 
 <file path=word/numbering.xml><?xml version="1.0" encoding="utf-8"?>
-<w:numbering xmlns:wpc="http://schemas.microsoft.com/office/word/2010/wordprocessingCanvas" xmlns:mo="http://schemas.microsoft.com/office/mac/office/2008/main" xmlns:mc="http://schemas.openxmlformats.org/markup-compatibility/2006" xmlns:mv="urn:schemas-microsoft-com:mac:vml" xmlns:o="urn:schemas-microsoft-com:office:office" xmlns:r="http://schemas.openxmlformats.org/officeDocument/2006/relationships" xmlns:m="http://schemas.openxmlformats.org/officeDocument/2006/math" xmlns:v="urn:schemas-microsoft-com:vml" xmlns:wp14="http://schemas.microsoft.com/office/word/2010/wordprocessingDrawing" xmlns:wp="http://schemas.openxmlformats.org/drawingml/2006/wordprocessingDrawing" xmlns:w10="urn:schemas-microsoft-com:office:word" xmlns:w="http://schemas.openxmlformats.org/wordprocessingml/2006/main" xmlns:w14="http://schemas.microsoft.com/office/word/2010/wordml" xmlns:wpg="http://schemas.microsoft.com/office/word/2010/wordprocessingGroup" xmlns:wpi="http://schemas.microsoft.com/office/word/2010/wordprocessingInk" xmlns:wne="http://schemas.microsoft.com/office/word/2006/wordml" xmlns:wps="http://schemas.microsoft.com/office/word/2010/wordprocessingShape" mc:Ignorable="w14 wp14">
+<w:numbering xmlns:wpc="http://schemas.microsoft.com/office/word/2010/wordprocessingCanvas" xmlns:mc="http://schemas.openxmlformats.org/markup-compatibility/2006" xmlns:o="urn:schemas-microsoft-com:office:office" xmlns:r="http://schemas.openxmlformats.org/officeDocument/2006/relationships" xmlns:m="http://schemas.openxmlformats.org/officeDocument/2006/math" xmlns:v="urn:schemas-microsoft-com:vml" xmlns:wp14="http://schemas.microsoft.com/office/word/2010/wordprocessingDrawing" xmlns:wp="http://schemas.openxmlformats.org/drawingml/2006/wordprocessingDrawing" xmlns:w10="urn:schemas-microsoft-com:office:word" xmlns:w="http://schemas.openxmlformats.org/wordprocessingml/2006/main" xmlns:w14="http://schemas.microsoft.com/office/word/2010/wordml" xmlns:wpg="http://schemas.microsoft.com/office/word/2010/wordprocessingGroup" xmlns:wpi="http://schemas.microsoft.com/office/word/2010/wordprocessingInk" xmlns:wne="http://schemas.microsoft.com/office/word/2006/wordml" xmlns:wps="http://schemas.microsoft.com/office/word/2010/wordprocessingShape" mc:Ignorable="w14 wp14">
   <w:abstractNum w:abstractNumId="0">
     <w:nsid w:val="FFFFFFFB"/>
     <w:multiLevelType w:val="multilevel"/>
@@ -5192,7 +5345,7 @@
     </w:rPrDefault>
     <w:pPrDefault/>
   </w:docDefaults>
-  <w:latentStyles w:defLockedState="0" w:defUIPriority="99" w:defSemiHidden="1" w:defUnhideWhenUsed="1" w:defQFormat="0" w:count="276">
+  <w:latentStyles w:defLockedState="0" w:defUIPriority="99" w:defSemiHidden="1" w:defUnhideWhenUsed="1" w:defQFormat="0" w:count="267">
     <w:lsdException w:name="Normal" w:semiHidden="0" w:uiPriority="0" w:unhideWhenUsed="0" w:qFormat="1"/>
     <w:lsdException w:name="heading 1" w:semiHidden="0" w:uiPriority="9" w:unhideWhenUsed="0" w:qFormat="1"/>
     <w:lsdException w:name="heading 2" w:semiHidden="0" w:uiPriority="9" w:unhideWhenUsed="0" w:qFormat="1"/>
@@ -5920,7 +6073,7 @@
 </file>
 
 <file path=word/stylesWithEffects.xml><?xml version="1.0" encoding="utf-8"?>
-<w:styles xmlns:wpc="http://schemas.microsoft.com/office/word/2010/wordprocessingCanvas" xmlns:mo="http://schemas.microsoft.com/office/mac/office/2008/main" xmlns:mc="http://schemas.openxmlformats.org/markup-compatibility/2006" xmlns:mv="urn:schemas-microsoft-com:mac:vml" xmlns:o="urn:schemas-microsoft-com:office:office" xmlns:r="http://schemas.openxmlformats.org/officeDocument/2006/relationships" xmlns:m="http://schemas.openxmlformats.org/officeDocument/2006/math" xmlns:v="urn:schemas-microsoft-com:vml" xmlns:wp14="http://schemas.microsoft.com/office/word/2010/wordprocessingDrawing" xmlns:wp="http://schemas.openxmlformats.org/drawingml/2006/wordprocessingDrawing" xmlns:w10="urn:schemas-microsoft-com:office:word" xmlns:w="http://schemas.openxmlformats.org/wordprocessingml/2006/main" xmlns:w14="http://schemas.microsoft.com/office/word/2010/wordml" xmlns:wpg="http://schemas.microsoft.com/office/word/2010/wordprocessingGroup" xmlns:wpi="http://schemas.microsoft.com/office/word/2010/wordprocessingInk" xmlns:wne="http://schemas.microsoft.com/office/word/2006/wordml" xmlns:wps="http://schemas.microsoft.com/office/word/2010/wordprocessingShape" mc:Ignorable="w14 wp14">
+<w:styles xmlns:wpc="http://schemas.microsoft.com/office/word/2010/wordprocessingCanvas" xmlns:mc="http://schemas.openxmlformats.org/markup-compatibility/2006" xmlns:o="urn:schemas-microsoft-com:office:office" xmlns:r="http://schemas.openxmlformats.org/officeDocument/2006/relationships" xmlns:m="http://schemas.openxmlformats.org/officeDocument/2006/math" xmlns:v="urn:schemas-microsoft-com:vml" xmlns:wp14="http://schemas.microsoft.com/office/word/2010/wordprocessingDrawing" xmlns:wp="http://schemas.openxmlformats.org/drawingml/2006/wordprocessingDrawing" xmlns:w10="urn:schemas-microsoft-com:office:word" xmlns:w="http://schemas.openxmlformats.org/wordprocessingml/2006/main" xmlns:w14="http://schemas.microsoft.com/office/word/2010/wordml" xmlns:wpg="http://schemas.microsoft.com/office/word/2010/wordprocessingGroup" xmlns:wpi="http://schemas.microsoft.com/office/word/2010/wordprocessingInk" xmlns:wne="http://schemas.microsoft.com/office/word/2006/wordml" xmlns:wps="http://schemas.microsoft.com/office/word/2010/wordprocessingShape" mc:Ignorable="w14 wp14">
   <w:docDefaults>
     <w:rPrDefault>
       <w:rPr>
@@ -5930,7 +6083,7 @@
     </w:rPrDefault>
     <w:pPrDefault/>
   </w:docDefaults>
-  <w:latentStyles w:defLockedState="0" w:defUIPriority="99" w:defSemiHidden="1" w:defUnhideWhenUsed="1" w:defQFormat="0" w:count="276">
+  <w:latentStyles w:defLockedState="0" w:defUIPriority="99" w:defSemiHidden="1" w:defUnhideWhenUsed="1" w:defQFormat="0" w:count="267">
     <w:lsdException w:name="Normal" w:semiHidden="0" w:uiPriority="0" w:unhideWhenUsed="0" w:qFormat="1"/>
     <w:lsdException w:name="heading 1" w:semiHidden="0" w:uiPriority="9" w:unhideWhenUsed="0" w:qFormat="1"/>
     <w:lsdException w:name="heading 2" w:semiHidden="0" w:uiPriority="9" w:unhideWhenUsed="0" w:qFormat="1"/>
@@ -6945,7 +7098,7 @@
 </file>
 
 <file path=customXml/itemProps1.xml><?xml version="1.0" encoding="utf-8"?>
-<ds:datastoreItem xmlns:ds="http://schemas.openxmlformats.org/officeDocument/2006/customXml" ds:itemID="{CF1D7BBC-1F18-8240-AAA0-2670319D8DB8}">
+<ds:datastoreItem xmlns:ds="http://schemas.openxmlformats.org/officeDocument/2006/customXml" ds:itemID="{2C861B69-E692-4393-9C31-D86553385EB6}">
   <ds:schemaRefs>
     <ds:schemaRef ds:uri="http://schemas.openxmlformats.org/officeDocument/2006/bibliography"/>
   </ds:schemaRefs>

</xml_diff>